<commit_message>
update source code for ICO DApp and finished all the content of this project. Also update patterns for tutorials.
</commit_message>
<xml_diff>
--- a/以太坊教程/课件/2_2_获取Rinkeby测试以太.docx
+++ b/以太坊教程/课件/2_2_获取Rinkeby测试以太.docx
@@ -8,6 +8,8 @@
         <w:spacing w:before="100" w:beforeAutospacing="1" w:after="100" w:afterAutospacing="1" w:line="240" w:lineRule="auto"/>
         <w:jc w:val="center"/>
       </w:pPr>
+      <w:bookmarkStart w:id="0" w:name="_GoBack"/>
+      <w:bookmarkEnd w:id="0"/>
       <w:r>
         <w:rPr>
           <w:rFonts w:hint="eastAsia"/>
@@ -49,8 +51,6 @@
         </w:rPr>
         <w:t>Ropsten是以太坊的主测试网，自然是我们测试练手的首选。不过由于Robsten采用与主网完全一样的 PoW 共识，有时也就会和主网一样拥堵，甚至有过之而无不及。比如前些天Robsten测试君士坦丁堡分叉的时候，一度完全瘫痪，无法发送交易。这时我们可能就需要找别的替代品了。Rinkey 和 Kovan采用的是PoA机制，所以出块很快而且很稳定。</w:t>
       </w:r>
-      <w:bookmarkStart w:id="0" w:name="_GoBack"/>
-      <w:bookmarkEnd w:id="0"/>
     </w:p>
     <w:p>
       <w:pPr>
@@ -264,29 +264,7 @@
           <w:szCs w:val="18"/>
           <w:shd w:val="clear" w:color="auto" w:fill="FFFFFF"/>
         </w:rPr>
-        <w:t>接下来，</w:t>
-      </w:r>
-      <w:proofErr w:type="gramStart"/>
-      <w:r>
-        <w:rPr>
-          <w:rFonts w:ascii="微软雅黑" w:eastAsia="微软雅黑" w:hAnsi="微软雅黑"/>
-          <w:color w:val="333333"/>
-          <w:sz w:val="18"/>
-          <w:szCs w:val="18"/>
-          <w:shd w:val="clear" w:color="auto" w:fill="FFFFFF"/>
-        </w:rPr>
-        <w:t>逐步跟</w:t>
-      </w:r>
-      <w:proofErr w:type="gramEnd"/>
-      <w:r>
-        <w:rPr>
-          <w:rFonts w:ascii="微软雅黑" w:eastAsia="微软雅黑" w:hAnsi="微软雅黑"/>
-          <w:color w:val="333333"/>
-          <w:sz w:val="18"/>
-          <w:szCs w:val="18"/>
-          <w:shd w:val="clear" w:color="auto" w:fill="FFFFFF"/>
-        </w:rPr>
-        <w:t xml:space="preserve">大家介绍下，如何使用 faucet.rinkeby.io 为 Metamask 里面的账户充值 18 ETH。 </w:t>
+        <w:t xml:space="preserve">接下来，逐步跟大家介绍下，如何使用 faucet.rinkeby.io 为 Metamask 里面的账户充值 18 ETH。 </w:t>
       </w:r>
     </w:p>
     <w:p>
@@ -421,6 +399,7 @@
           <w:szCs w:val="18"/>
           <w:shd w:val="clear" w:color="auto" w:fill="FFFFFF"/>
         </w:rPr>
+        <w:lastRenderedPageBreak/>
         <w:t>打开 plus.google.com，确保处于登录状态</w:t>
       </w:r>
       <w:r>
@@ -461,18 +440,7 @@
           <w:szCs w:val="18"/>
           <w:shd w:val="clear" w:color="auto" w:fill="FFFFFF"/>
         </w:rPr>
-        <w:t>，如下图，按</w:t>
-      </w:r>
-      <w:r>
-        <w:rPr>
-          <w:rFonts w:ascii="微软雅黑" w:eastAsia="微软雅黑" w:hAnsi="微软雅黑"/>
-          <w:color w:val="333333"/>
-          <w:sz w:val="18"/>
-          <w:szCs w:val="18"/>
-          <w:shd w:val="clear" w:color="auto" w:fill="FFFFFF"/>
-        </w:rPr>
-        <w:lastRenderedPageBreak/>
-        <w:t xml:space="preserve">页面右下角的按钮，准备开始发布新的状态： </w:t>
+        <w:t xml:space="preserve">，如下图，按页面右下角的按钮，准备开始发布新的状态： </w:t>
       </w:r>
     </w:p>
     <w:p>
@@ -965,29 +933,7 @@
           <w:szCs w:val="18"/>
           <w:shd w:val="clear" w:color="auto" w:fill="FFFFFF"/>
         </w:rPr>
-        <w:t>提交充</w:t>
-      </w:r>
-      <w:proofErr w:type="gramStart"/>
-      <w:r>
-        <w:rPr>
-          <w:rFonts w:ascii="微软雅黑" w:eastAsia="微软雅黑" w:hAnsi="微软雅黑"/>
-          <w:color w:val="333333"/>
-          <w:sz w:val="18"/>
-          <w:szCs w:val="18"/>
-          <w:shd w:val="clear" w:color="auto" w:fill="FFFFFF"/>
-        </w:rPr>
-        <w:t>值申请</w:t>
-      </w:r>
-      <w:proofErr w:type="gramEnd"/>
-      <w:r>
-        <w:rPr>
-          <w:rFonts w:ascii="微软雅黑" w:eastAsia="微软雅黑" w:hAnsi="微软雅黑"/>
-          <w:color w:val="333333"/>
-          <w:sz w:val="18"/>
-          <w:szCs w:val="18"/>
-          <w:shd w:val="clear" w:color="auto" w:fill="FFFFFF"/>
-        </w:rPr>
-        <w:t xml:space="preserve">之后，可能会遇到 Google 的图形验证码，按提示操作即可，等待转账完成，可以看到如下的提示： </w:t>
+        <w:t xml:space="preserve">提交充值申请之后，可能会遇到 Google 的图形验证码，按提示操作即可，等待转账完成，可以看到如下的提示： </w:t>
       </w:r>
     </w:p>
     <w:p>
@@ -1124,51 +1070,7 @@
           <w:szCs w:val="18"/>
           <w:shd w:val="clear" w:color="auto" w:fill="FFFFFF"/>
         </w:rPr>
-        <w:t>可能你会好奇，刚才明明充</w:t>
-      </w:r>
-      <w:proofErr w:type="gramStart"/>
-      <w:r>
-        <w:rPr>
-          <w:rFonts w:ascii="微软雅黑" w:eastAsia="微软雅黑" w:hAnsi="微软雅黑"/>
-          <w:color w:val="333333"/>
-          <w:sz w:val="18"/>
-          <w:szCs w:val="18"/>
-          <w:shd w:val="clear" w:color="auto" w:fill="FFFFFF"/>
-        </w:rPr>
-        <w:t>值成功</w:t>
-      </w:r>
-      <w:proofErr w:type="gramEnd"/>
-      <w:r>
-        <w:rPr>
-          <w:rFonts w:ascii="微软雅黑" w:eastAsia="微软雅黑" w:hAnsi="微软雅黑"/>
-          <w:color w:val="333333"/>
-          <w:sz w:val="18"/>
-          <w:szCs w:val="18"/>
-          <w:shd w:val="clear" w:color="auto" w:fill="FFFFFF"/>
-        </w:rPr>
-        <w:t>了，为什么账户余额还是 0 呢？原因是充</w:t>
-      </w:r>
-      <w:proofErr w:type="gramStart"/>
-      <w:r>
-        <w:rPr>
-          <w:rFonts w:ascii="微软雅黑" w:eastAsia="微软雅黑" w:hAnsi="微软雅黑"/>
-          <w:color w:val="333333"/>
-          <w:sz w:val="18"/>
-          <w:szCs w:val="18"/>
-          <w:shd w:val="clear" w:color="auto" w:fill="FFFFFF"/>
-        </w:rPr>
-        <w:t>值操作</w:t>
-      </w:r>
-      <w:proofErr w:type="gramEnd"/>
-      <w:r>
-        <w:rPr>
-          <w:rFonts w:ascii="微软雅黑" w:eastAsia="微软雅黑" w:hAnsi="微软雅黑"/>
-          <w:color w:val="333333"/>
-          <w:sz w:val="18"/>
-          <w:szCs w:val="18"/>
-          <w:shd w:val="clear" w:color="auto" w:fill="FFFFFF"/>
-        </w:rPr>
-        <w:t>只发生在 Rinkeby 测试网络中，而 Metamask 钱包默认链接的是以太坊主网，还记得主网和测试网络的账号可以</w:t>
+        <w:t>可能你会好奇，刚才明明充值成功了，为什么账户余额还是 0 呢？原因是充值操作只发生在 Rinkeby 测试网络中，而 Metamask 钱包默认链接的是以太坊主网，还记得主网和测试网络的账号可以</w:t>
       </w:r>
       <w:r>
         <w:rPr>
@@ -1228,6 +1130,7 @@
           <w:szCs w:val="18"/>
           <w:shd w:val="clear" w:color="auto" w:fill="FFFFFF"/>
         </w:rPr>
+        <w:lastRenderedPageBreak/>
         <w:t>不出意外，现在可以看到已经有余额了。恭喜，拿到了</w:t>
       </w:r>
       <w:r>
@@ -1252,6 +1155,8 @@
       </w:r>
     </w:p>
     <w:sectPr>
+      <w:headerReference w:type="default" r:id="rId15"/>
+      <w:footerReference w:type="default" r:id="rId16"/>
       <w:pgSz w:w="11906" w:h="16838"/>
       <w:pgMar w:top="1440" w:right="1800" w:bottom="1440" w:left="1800" w:header="851" w:footer="992" w:gutter="0"/>
       <w:cols w:space="425"/>
@@ -1280,6 +1185,124 @@
 </w:endnotes>
 </file>
 
+<file path=word/footer1.xml><?xml version="1.0" encoding="utf-8"?>
+<w:ftr xmlns:wpc="http://schemas.microsoft.com/office/word/2010/wordprocessingCanvas" xmlns:mc="http://schemas.openxmlformats.org/markup-compatibility/2006" xmlns:o="urn:schemas-microsoft-com:office:office" xmlns:r="http://schemas.openxmlformats.org/officeDocument/2006/relationships" xmlns:m="http://schemas.openxmlformats.org/officeDocument/2006/math" xmlns:v="urn:schemas-microsoft-com:vml" xmlns:wp14="http://schemas.microsoft.com/office/word/2010/wordprocessingDrawing" xmlns:wp="http://schemas.openxmlformats.org/drawingml/2006/wordprocessingDrawing" xmlns:w10="urn:schemas-microsoft-com:office:word" xmlns:w="http://schemas.openxmlformats.org/wordprocessingml/2006/main" xmlns:w14="http://schemas.microsoft.com/office/word/2010/wordml" xmlns:wpg="http://schemas.microsoft.com/office/word/2010/wordprocessingGroup" xmlns:wpi="http://schemas.microsoft.com/office/word/2010/wordprocessingInk" xmlns:wne="http://schemas.microsoft.com/office/word/2006/wordml" xmlns:wps="http://schemas.microsoft.com/office/word/2010/wordprocessingShape" mc:Ignorable="w14 wp14">
+  <w:p>
+    <w:pPr>
+      <w:pStyle w:val="a6"/>
+    </w:pPr>
+    <w:r>
+      <w:rPr>
+        <w:rFonts w:ascii="Verdana" w:hAnsi="Verdana" w:hint="eastAsia"/>
+        <w:color w:val="00B050"/>
+        <w:sz w:val="21"/>
+        <w:szCs w:val="21"/>
+      </w:rPr>
+      <w:t>更多</w:t>
+    </w:r>
+    <w:r>
+      <w:rPr>
+        <w:rFonts w:ascii="Verdana" w:hAnsi="Verdana"/>
+        <w:color w:val="00B050"/>
+        <w:sz w:val="21"/>
+        <w:szCs w:val="21"/>
+      </w:rPr>
+      <w:t>Java</w:t>
+    </w:r>
+    <w:r>
+      <w:rPr>
+        <w:rFonts w:ascii="Verdana" w:hAnsi="Verdana" w:hint="eastAsia"/>
+        <w:color w:val="00B050"/>
+        <w:sz w:val="21"/>
+        <w:szCs w:val="21"/>
+      </w:rPr>
+      <w:t xml:space="preserve"> </w:t>
+    </w:r>
+    <w:r>
+      <w:rPr>
+        <w:rFonts w:ascii="Verdana" w:hAnsi="Verdana"/>
+        <w:color w:val="00B050"/>
+        <w:sz w:val="21"/>
+        <w:szCs w:val="21"/>
+      </w:rPr>
+      <w:t>–</w:t>
+    </w:r>
+    <w:r>
+      <w:rPr>
+        <w:rFonts w:ascii="Verdana" w:hAnsi="Verdana" w:hint="eastAsia"/>
+        <w:color w:val="00B050"/>
+        <w:sz w:val="21"/>
+        <w:szCs w:val="21"/>
+      </w:rPr>
+      <w:t>大数据</w:t>
+    </w:r>
+    <w:r>
+      <w:rPr>
+        <w:rFonts w:ascii="Verdana" w:hAnsi="Verdana" w:hint="eastAsia"/>
+        <w:color w:val="00B050"/>
+        <w:sz w:val="21"/>
+        <w:szCs w:val="21"/>
+      </w:rPr>
+      <w:t xml:space="preserve"> </w:t>
+    </w:r>
+    <w:r>
+      <w:rPr>
+        <w:rFonts w:ascii="Verdana" w:hAnsi="Verdana"/>
+        <w:color w:val="00B050"/>
+        <w:sz w:val="21"/>
+        <w:szCs w:val="21"/>
+      </w:rPr>
+      <w:t>–</w:t>
+    </w:r>
+    <w:r>
+      <w:rPr>
+        <w:rFonts w:ascii="Verdana" w:hAnsi="Verdana" w:hint="eastAsia"/>
+        <w:color w:val="00B050"/>
+        <w:sz w:val="21"/>
+        <w:szCs w:val="21"/>
+      </w:rPr>
+      <w:t>前端</w:t>
+    </w:r>
+    <w:r>
+      <w:rPr>
+        <w:rFonts w:ascii="Verdana" w:hAnsi="Verdana" w:hint="eastAsia"/>
+        <w:color w:val="00B050"/>
+        <w:sz w:val="21"/>
+        <w:szCs w:val="21"/>
+      </w:rPr>
+      <w:t xml:space="preserve"> </w:t>
+    </w:r>
+    <w:r>
+      <w:rPr>
+        <w:rFonts w:ascii="Verdana" w:hAnsi="Verdana"/>
+        <w:color w:val="00B050"/>
+        <w:sz w:val="21"/>
+        <w:szCs w:val="21"/>
+      </w:rPr>
+      <w:t>–</w:t>
+    </w:r>
+    <w:r>
+      <w:rPr>
+        <w:rFonts w:ascii="Verdana" w:hAnsi="Verdana" w:hint="eastAsia"/>
+        <w:color w:val="00B050"/>
+        <w:sz w:val="21"/>
+        <w:szCs w:val="21"/>
+      </w:rPr>
+      <w:t>python</w:t>
+    </w:r>
+    <w:r>
+      <w:rPr>
+        <w:rFonts w:ascii="Verdana" w:hAnsi="Verdana" w:hint="eastAsia"/>
+        <w:color w:val="00B050"/>
+        <w:sz w:val="21"/>
+        <w:szCs w:val="21"/>
+      </w:rPr>
+      <w:t>人工智能资料下载，可百度访问：尚硅谷官网</w:t>
+    </w:r>
+  </w:p>
+</w:ftr>
+</file>
+
 <file path=word/footnotes.xml><?xml version="1.0" encoding="utf-8"?>
 <w:footnotes xmlns:wpc="http://schemas.microsoft.com/office/word/2010/wordprocessingCanvas" xmlns:mc="http://schemas.openxmlformats.org/markup-compatibility/2006" xmlns:o="urn:schemas-microsoft-com:office:office" xmlns:r="http://schemas.openxmlformats.org/officeDocument/2006/relationships" xmlns:m="http://schemas.openxmlformats.org/officeDocument/2006/math" xmlns:v="urn:schemas-microsoft-com:vml" xmlns:wp14="http://schemas.microsoft.com/office/word/2010/wordprocessingDrawing" xmlns:wp="http://schemas.openxmlformats.org/drawingml/2006/wordprocessingDrawing" xmlns:w10="urn:schemas-microsoft-com:office:word" xmlns:w="http://schemas.openxmlformats.org/wordprocessingml/2006/main" xmlns:w14="http://schemas.microsoft.com/office/word/2010/wordml" xmlns:wpg="http://schemas.microsoft.com/office/word/2010/wordprocessingGroup" xmlns:wpi="http://schemas.microsoft.com/office/word/2010/wordprocessingInk" xmlns:wne="http://schemas.microsoft.com/office/word/2006/wordml" xmlns:wps="http://schemas.microsoft.com/office/word/2010/wordprocessingShape" mc:Ignorable="w14 wp14">
   <w:footnote w:type="separator" w:id="-1">
@@ -1297,6 +1320,156 @@
     </w:p>
   </w:footnote>
 </w:footnotes>
+</file>
+
+<file path=word/header1.xml><?xml version="1.0" encoding="utf-8"?>
+<w:hdr xmlns:wpc="http://schemas.microsoft.com/office/word/2010/wordprocessingCanvas" xmlns:mc="http://schemas.openxmlformats.org/markup-compatibility/2006" xmlns:o="urn:schemas-microsoft-com:office:office" xmlns:r="http://schemas.openxmlformats.org/officeDocument/2006/relationships" xmlns:m="http://schemas.openxmlformats.org/officeDocument/2006/math" xmlns:v="urn:schemas-microsoft-com:vml" xmlns:wp14="http://schemas.microsoft.com/office/word/2010/wordprocessingDrawing" xmlns:wp="http://schemas.openxmlformats.org/drawingml/2006/wordprocessingDrawing" xmlns:w10="urn:schemas-microsoft-com:office:word" xmlns:w="http://schemas.openxmlformats.org/wordprocessingml/2006/main" xmlns:w14="http://schemas.microsoft.com/office/word/2010/wordml" xmlns:wpg="http://schemas.microsoft.com/office/word/2010/wordprocessingGroup" xmlns:wpi="http://schemas.microsoft.com/office/word/2010/wordprocessingInk" xmlns:wne="http://schemas.microsoft.com/office/word/2006/wordml" xmlns:wps="http://schemas.microsoft.com/office/word/2010/wordprocessingShape" mc:Ignorable="w14 wp14">
+  <w:p>
+    <w:pPr>
+      <w:rPr>
+        <w:rFonts w:ascii="华文细黑" w:eastAsia="华文细黑" w:hAnsi="华文细黑" w:hint="eastAsia"/>
+        <w:b/>
+        <w:color w:val="006600"/>
+        <w:sz w:val="24"/>
+        <w:szCs w:val="24"/>
+      </w:rPr>
+    </w:pPr>
+    <w:r>
+      <w:rPr>
+        <w:noProof/>
+      </w:rPr>
+      <w:drawing>
+        <wp:inline distT="0" distB="0" distL="0" distR="0" wp14:anchorId="793CF262" wp14:editId="322B9502">
+          <wp:extent cx="914400" cy="302260"/>
+          <wp:effectExtent l="0" t="0" r="0" b="2540"/>
+          <wp:docPr id="15" name="图片 15" descr="C:\Users\Administrator\Desktop\logo没网址.png"/>
+          <wp:cNvGraphicFramePr>
+            <a:graphicFrameLocks xmlns:a="http://schemas.openxmlformats.org/drawingml/2006/main" noChangeAspect="1"/>
+          </wp:cNvGraphicFramePr>
+          <a:graphic xmlns:a="http://schemas.openxmlformats.org/drawingml/2006/main">
+            <a:graphicData uri="http://schemas.openxmlformats.org/drawingml/2006/picture">
+              <pic:pic xmlns:pic="http://schemas.openxmlformats.org/drawingml/2006/picture">
+                <pic:nvPicPr>
+                  <pic:cNvPr id="0" name="图片 5" descr="C:\Users\Administrator\Desktop\logo没网址.png"/>
+                  <pic:cNvPicPr>
+                    <a:picLocks noChangeAspect="1" noChangeArrowheads="1"/>
+                  </pic:cNvPicPr>
+                </pic:nvPicPr>
+                <pic:blipFill>
+                  <a:blip r:embed="rId1">
+                    <a:extLst>
+                      <a:ext uri="{28A0092B-C50C-407E-A947-70E740481C1C}">
+                        <a14:useLocalDpi xmlns:a14="http://schemas.microsoft.com/office/drawing/2010/main" val="0"/>
+                      </a:ext>
+                    </a:extLst>
+                  </a:blip>
+                  <a:srcRect/>
+                  <a:stretch>
+                    <a:fillRect/>
+                  </a:stretch>
+                </pic:blipFill>
+                <pic:spPr bwMode="auto">
+                  <a:xfrm>
+                    <a:off x="0" y="0"/>
+                    <a:ext cx="914400" cy="302260"/>
+                  </a:xfrm>
+                  <a:prstGeom prst="rect">
+                    <a:avLst/>
+                  </a:prstGeom>
+                  <a:noFill/>
+                  <a:ln>
+                    <a:noFill/>
+                  </a:ln>
+                </pic:spPr>
+              </pic:pic>
+            </a:graphicData>
+          </a:graphic>
+        </wp:inline>
+      </w:drawing>
+    </w:r>
+    <w:r>
+      <w:rPr>
+        <w:rFonts w:hint="eastAsia"/>
+      </w:rPr>
+      <w:t xml:space="preserve">                </w:t>
+    </w:r>
+    <w:r>
+      <w:rPr>
+        <w:rFonts w:hint="eastAsia"/>
+      </w:rPr>
+      <w:tab/>
+    </w:r>
+    <w:r>
+      <w:rPr>
+        <w:rFonts w:hint="eastAsia"/>
+      </w:rPr>
+      <w:tab/>
+    </w:r>
+    <w:r>
+      <w:rPr>
+        <w:rFonts w:hint="eastAsia"/>
+      </w:rPr>
+      <w:tab/>
+    </w:r>
+    <w:r>
+      <w:rPr>
+        <w:rFonts w:hint="eastAsia"/>
+      </w:rPr>
+      <w:tab/>
+    </w:r>
+    <w:r>
+      <w:rPr>
+        <w:rFonts w:ascii="华文细黑" w:eastAsia="华文细黑" w:hAnsi="华文细黑" w:hint="eastAsia"/>
+        <w:b/>
+        <w:color w:val="006600"/>
+        <w:sz w:val="24"/>
+        <w:szCs w:val="24"/>
+      </w:rPr>
+      <w:t>尚硅谷区块链</w:t>
+    </w:r>
+    <w:r>
+      <w:rPr>
+        <w:rFonts w:ascii="华文细黑" w:eastAsia="华文细黑" w:hAnsi="华文细黑"/>
+        <w:b/>
+        <w:color w:val="006600"/>
+        <w:sz w:val="24"/>
+        <w:szCs w:val="24"/>
+      </w:rPr>
+      <w:t>技术之</w:t>
+    </w:r>
+    <w:r>
+      <w:rPr>
+        <w:rFonts w:ascii="华文细黑" w:eastAsia="华文细黑" w:hAnsi="华文细黑" w:hint="eastAsia"/>
+        <w:b/>
+        <w:color w:val="006600"/>
+        <w:sz w:val="24"/>
+        <w:szCs w:val="24"/>
+      </w:rPr>
+      <w:t>获取测试以太</w:t>
+    </w:r>
+  </w:p>
+  <w:p>
+    <w:pPr>
+      <w:rPr>
+        <w:rFonts w:ascii="华文细黑" w:eastAsia="华文细黑" w:hAnsi="华文细黑"/>
+        <w:b/>
+        <w:color w:val="006600"/>
+        <w:sz w:val="28"/>
+        <w:szCs w:val="21"/>
+      </w:rPr>
+    </w:pPr>
+    <w:r>
+      <w:rPr>
+        <w:rFonts w:ascii="华文细黑" w:eastAsia="华文细黑" w:hAnsi="华文细黑" w:hint="eastAsia"/>
+        <w:b/>
+        <w:color w:val="006600"/>
+        <w:sz w:val="24"/>
+        <w:szCs w:val="24"/>
+      </w:rPr>
+      <w:t>——————————————————————————————————</w:t>
+    </w:r>
+  </w:p>
+</w:hdr>
 </file>
 
 <file path=word/numbering.xml><?xml version="1.0" encoding="utf-8"?>

</xml_diff>